<commit_message>
feat: componente button (filho)
</commit_message>
<xml_diff>
--- a/anotacoes/documentacao.docx
+++ b/anotacoes/documentacao.docx
@@ -477,28 +477,309 @@
           <w:lang w:eastAsia="pt-BR"/>
           <w14:ligatures w14:val="none"/>
         </w:rPr>
-        <w:t>As vezes temos componentes que são praticamente iguais e muda apenas o texto ou background, não é uma boa prática criar um componente pra cada estilo. O melhor a se fazer é criar um únic</w:t>
-      </w:r>
-      <w:r>
-        <w:rPr>
-          <w:rFonts w:ascii="Times New Roman" w:eastAsia="Times New Roman" w:hAnsi="Times New Roman" w:cs="Times New Roman"/>
-          <w:kern w:val="0"/>
-          <w:lang w:eastAsia="pt-BR"/>
-          <w14:ligatures w14:val="none"/>
-        </w:rPr>
-        <w:t>o</w:t>
-      </w:r>
-      <w:r>
-        <w:rPr>
-          <w:rFonts w:ascii="Times New Roman" w:eastAsia="Times New Roman" w:hAnsi="Times New Roman" w:cs="Times New Roman"/>
-          <w:kern w:val="0"/>
-          <w:lang w:eastAsia="pt-BR"/>
-          <w14:ligatures w14:val="none"/>
-        </w:rPr>
-        <w:t xml:space="preserve"> componente e passar o estilo/texto de forma dinâmica.</w:t>
-      </w:r>
-    </w:p>
-    <w:p/>
+        <w:t>As vezes temos componentes que são praticamente iguais e muda apenas o texto ou background, não é uma boa prática criar um componente pra cada estilo. O melhor a se fazer é criar um único componente e passar o estilo/texto de forma dinâmica.</w:t>
+      </w:r>
+    </w:p>
+    <w:p>
+      <w:pPr>
+        <w:spacing w:before="100" w:beforeAutospacing="1" w:after="100" w:afterAutospacing="1" w:line="240" w:lineRule="auto"/>
+        <w:rPr>
+          <w:rFonts w:ascii="Times New Roman" w:eastAsia="Times New Roman" w:hAnsi="Times New Roman" w:cs="Times New Roman"/>
+          <w:kern w:val="0"/>
+          <w:lang w:eastAsia="pt-BR"/>
+          <w14:ligatures w14:val="none"/>
+        </w:rPr>
+      </w:pPr>
+      <w:r>
+        <w:rPr>
+          <w:rFonts w:ascii="Times New Roman" w:eastAsia="Times New Roman" w:hAnsi="Times New Roman" w:cs="Times New Roman"/>
+          <w:kern w:val="0"/>
+          <w:lang w:eastAsia="pt-BR"/>
+          <w14:ligatures w14:val="none"/>
+        </w:rPr>
+        <w:t>Por exemplo, os dois cards abaixo. Nesse caso, foram criados dois componentes e quando for necessário alteração, será preciso fazer nos dois componentes, se alterasse a fonte, o peso ou algo do tipo.</w:t>
+      </w:r>
+    </w:p>
+    <w:p>
+      <w:pPr>
+        <w:pStyle w:val="NormalWeb"/>
+      </w:pPr>
+      <w:r>
+        <w:drawing>
+          <wp:inline distT="0" distB="0" distL="0" distR="0" wp14:anchorId="52ABEBF1" wp14:editId="0A8B5FE9">
+            <wp:extent cx="5400040" cy="1826895"/>
+            <wp:effectExtent l="0" t="0" r="0" b="1905"/>
+            <wp:docPr id="427347351" name="Imagem 1" descr="Texto&#10;&#10;Descrição gerada automaticamente com confiança média"/>
+            <wp:cNvGraphicFramePr>
+              <a:graphicFrameLocks xmlns:a="http://schemas.openxmlformats.org/drawingml/2006/main" noChangeAspect="1"/>
+            </wp:cNvGraphicFramePr>
+            <a:graphic xmlns:a="http://schemas.openxmlformats.org/drawingml/2006/main">
+              <a:graphicData uri="http://schemas.openxmlformats.org/drawingml/2006/picture">
+                <pic:pic xmlns:pic="http://schemas.openxmlformats.org/drawingml/2006/picture">
+                  <pic:nvPicPr>
+                    <pic:cNvPr id="427347351" name="Imagem 1" descr="Texto&#10;&#10;Descrição gerada automaticamente com confiança média"/>
+                    <pic:cNvPicPr/>
+                  </pic:nvPicPr>
+                  <pic:blipFill>
+                    <a:blip r:embed="rId5"/>
+                    <a:stretch>
+                      <a:fillRect/>
+                    </a:stretch>
+                  </pic:blipFill>
+                  <pic:spPr>
+                    <a:xfrm>
+                      <a:off x="0" y="0"/>
+                      <a:ext cx="5400040" cy="1826895"/>
+                    </a:xfrm>
+                    <a:prstGeom prst="rect">
+                      <a:avLst/>
+                    </a:prstGeom>
+                  </pic:spPr>
+                </pic:pic>
+              </a:graphicData>
+            </a:graphic>
+          </wp:inline>
+        </w:drawing>
+      </w:r>
+    </w:p>
+    <w:p>
+      <w:pPr>
+        <w:spacing w:before="100" w:beforeAutospacing="1" w:after="100" w:afterAutospacing="1" w:line="240" w:lineRule="auto"/>
+        <w:outlineLvl w:val="1"/>
+        <w:rPr>
+          <w:rFonts w:ascii="Times New Roman" w:eastAsia="Times New Roman" w:hAnsi="Times New Roman" w:cs="Times New Roman"/>
+          <w:b/>
+          <w:bCs/>
+          <w:kern w:val="0"/>
+          <w:sz w:val="36"/>
+          <w:szCs w:val="36"/>
+          <w:lang w:eastAsia="pt-BR"/>
+          <w14:ligatures w14:val="none"/>
+        </w:rPr>
+      </w:pPr>
+      <w:r>
+        <w:rPr>
+          <w:rFonts w:ascii="Times New Roman" w:eastAsia="Times New Roman" w:hAnsi="Times New Roman" w:cs="Times New Roman"/>
+          <w:b/>
+          <w:bCs/>
+          <w:kern w:val="0"/>
+          <w:sz w:val="36"/>
+          <w:szCs w:val="36"/>
+          <w:lang w:eastAsia="pt-BR"/>
+          <w14:ligatures w14:val="none"/>
+        </w:rPr>
+        <w:t>Criação de Componentes Filhos</w:t>
+      </w:r>
+    </w:p>
+    <w:p>
+      <w:pPr>
+        <w:spacing w:before="100" w:beforeAutospacing="1" w:after="100" w:afterAutospacing="1" w:line="240" w:lineRule="auto"/>
+        <w:rPr>
+          <w:rFonts w:ascii="Times New Roman" w:eastAsia="Times New Roman" w:hAnsi="Times New Roman" w:cs="Times New Roman"/>
+          <w:kern w:val="0"/>
+          <w:lang w:eastAsia="pt-BR"/>
+          <w14:ligatures w14:val="none"/>
+        </w:rPr>
+      </w:pPr>
+      <w:r>
+        <w:rPr>
+          <w:rFonts w:ascii="Times New Roman" w:eastAsia="Times New Roman" w:hAnsi="Times New Roman" w:cs="Times New Roman"/>
+          <w:kern w:val="0"/>
+          <w:lang w:eastAsia="pt-BR"/>
+          <w14:ligatures w14:val="none"/>
+        </w:rPr>
+        <w:t>Agora vamos remover esse botão “adquirir” e criar um componente pra ele. Desse modo, quando for necessário alterar algo do botão, faremos isso no seu componente e em todos os locais que ele for chamado, a alteração será refletida.</w:t>
+      </w:r>
+    </w:p>
+    <w:p>
+      <w:pPr>
+        <w:spacing w:before="100" w:beforeAutospacing="1" w:after="100" w:afterAutospacing="1" w:line="240" w:lineRule="auto"/>
+        <w:rPr>
+          <w:rFonts w:ascii="Times New Roman" w:eastAsia="Times New Roman" w:hAnsi="Times New Roman" w:cs="Times New Roman"/>
+          <w:kern w:val="0"/>
+          <w:lang w:eastAsia="pt-BR"/>
+          <w14:ligatures w14:val="none"/>
+        </w:rPr>
+      </w:pPr>
+      <w:r>
+        <w:rPr>
+          <w:rFonts w:ascii="Times New Roman" w:eastAsia="Times New Roman" w:hAnsi="Times New Roman" w:cs="Times New Roman"/>
+          <w:kern w:val="0"/>
+          <w:lang w:eastAsia="pt-BR"/>
+          <w14:ligatures w14:val="none"/>
+        </w:rPr>
+        <w:t>Uma parte do problema foi resolvida, agora temos um componente para o botão e temos o mesmo resultado visual. No entanto, ainda estamos repetindo código.</w:t>
+      </w:r>
+    </w:p>
+    <w:p>
+      <w:pPr>
+        <w:spacing w:before="100" w:beforeAutospacing="1" w:after="100" w:afterAutospacing="1" w:line="240" w:lineRule="auto"/>
+        <w:rPr>
+          <w:rFonts w:ascii="Times New Roman" w:eastAsia="Times New Roman" w:hAnsi="Times New Roman" w:cs="Times New Roman"/>
+          <w:kern w:val="0"/>
+          <w:lang w:eastAsia="pt-BR"/>
+          <w14:ligatures w14:val="none"/>
+        </w:rPr>
+      </w:pPr>
+      <w:r>
+        <w:rPr>
+          <w:rFonts w:ascii="Times New Roman" w:eastAsia="Times New Roman" w:hAnsi="Times New Roman" w:cs="Times New Roman"/>
+          <w:kern w:val="0"/>
+          <w:lang w:eastAsia="pt-BR"/>
+          <w14:ligatures w14:val="none"/>
+        </w:rPr>
+        <w:drawing>
+          <wp:inline distT="0" distB="0" distL="0" distR="0" wp14:anchorId="34E16B60" wp14:editId="292D815D">
+            <wp:extent cx="5400040" cy="1672590"/>
+            <wp:effectExtent l="0" t="0" r="0" b="3810"/>
+            <wp:docPr id="1040955817" name="Imagem 1" descr="Texto&#10;&#10;Descrição gerada automaticamente"/>
+            <wp:cNvGraphicFramePr>
+              <a:graphicFrameLocks xmlns:a="http://schemas.openxmlformats.org/drawingml/2006/main" noChangeAspect="1"/>
+            </wp:cNvGraphicFramePr>
+            <a:graphic xmlns:a="http://schemas.openxmlformats.org/drawingml/2006/main">
+              <a:graphicData uri="http://schemas.openxmlformats.org/drawingml/2006/picture">
+                <pic:pic xmlns:pic="http://schemas.openxmlformats.org/drawingml/2006/picture">
+                  <pic:nvPicPr>
+                    <pic:cNvPr id="1040955817" name="Imagem 1" descr="Texto&#10;&#10;Descrição gerada automaticamente"/>
+                    <pic:cNvPicPr/>
+                  </pic:nvPicPr>
+                  <pic:blipFill>
+                    <a:blip r:embed="rId6"/>
+                    <a:stretch>
+                      <a:fillRect/>
+                    </a:stretch>
+                  </pic:blipFill>
+                  <pic:spPr>
+                    <a:xfrm>
+                      <a:off x="0" y="0"/>
+                      <a:ext cx="5400040" cy="1672590"/>
+                    </a:xfrm>
+                    <a:prstGeom prst="rect">
+                      <a:avLst/>
+                    </a:prstGeom>
+                  </pic:spPr>
+                </pic:pic>
+              </a:graphicData>
+            </a:graphic>
+          </wp:inline>
+        </w:drawing>
+      </w:r>
+      <w:r>
+        <w:rPr>
+          <w:rFonts w:ascii="Times New Roman" w:eastAsia="Times New Roman" w:hAnsi="Times New Roman" w:cs="Times New Roman"/>
+          <w:noProof/>
+          <w:kern w:val="0"/>
+          <w:lang w:eastAsia="pt-BR"/>
+          <w14:ligatures w14:val="none"/>
+        </w:rPr>
+        <mc:AlternateContent>
+          <mc:Choice Requires="wps">
+            <w:drawing>
+              <wp:inline distT="0" distB="0" distL="0" distR="0" wp14:anchorId="4180DBCD" wp14:editId="54014E75">
+                <wp:extent cx="300990" cy="300990"/>
+                <wp:effectExtent l="0" t="0" r="0" b="0"/>
+                <wp:docPr id="328239369" name="Retângulo 1" descr="Untitled"/>
+                <wp:cNvGraphicFramePr>
+                  <a:graphicFrameLocks xmlns:a="http://schemas.openxmlformats.org/drawingml/2006/main" noChangeAspect="1"/>
+                </wp:cNvGraphicFramePr>
+                <a:graphic xmlns:a="http://schemas.openxmlformats.org/drawingml/2006/main">
+                  <a:graphicData uri="http://schemas.microsoft.com/office/word/2010/wordprocessingShape">
+                    <wps:wsp>
+                      <wps:cNvSpPr>
+                        <a:spLocks noChangeAspect="1" noChangeArrowheads="1"/>
+                      </wps:cNvSpPr>
+                      <wps:spPr bwMode="auto">
+                        <a:xfrm>
+                          <a:off x="0" y="0"/>
+                          <a:ext cx="300990" cy="300990"/>
+                        </a:xfrm>
+                        <a:prstGeom prst="rect">
+                          <a:avLst/>
+                        </a:prstGeom>
+                        <a:noFill/>
+                        <a:ln>
+                          <a:noFill/>
+                        </a:ln>
+                        <a:extLst>
+                          <a:ext uri="{909E8E84-426E-40DD-AFC4-6F175D3DCCD1}">
+                            <a14:hiddenFill xmlns:a14="http://schemas.microsoft.com/office/drawing/2010/main">
+                              <a:solidFill>
+                                <a:srgbClr val="FFFFFF"/>
+                              </a:solidFill>
+                            </a14:hiddenFill>
+                          </a:ext>
+                          <a:ext uri="{91240B29-F687-4F45-9708-019B960494DF}">
+                            <a14:hiddenLine xmlns:a14="http://schemas.microsoft.com/office/drawing/2010/main" w="9525">
+                              <a:solidFill>
+                                <a:srgbClr val="000000"/>
+                              </a:solidFill>
+                              <a:miter lim="800000"/>
+                              <a:headEnd/>
+                              <a:tailEnd/>
+                            </a14:hiddenLine>
+                          </a:ext>
+                        </a:extLst>
+                      </wps:spPr>
+                      <wps:bodyPr rot="0" vert="horz" wrap="square" lIns="91440" tIns="45720" rIns="91440" bIns="45720" anchor="t" anchorCtr="0" upright="1">
+                        <a:noAutofit/>
+                      </wps:bodyPr>
+                    </wps:wsp>
+                  </a:graphicData>
+                </a:graphic>
+              </wp:inline>
+            </w:drawing>
+          </mc:Choice>
+          <mc:Fallback>
+            <w:pict>
+              <v:rect w14:anchorId="1F4841D0" id="Retângulo 1" o:spid="_x0000_s1026" alt="Untitled" style="width:23.7pt;height:23.7pt;visibility:visible;mso-wrap-style:square;mso-left-percent:-10001;mso-top-percent:-10001;mso-position-horizontal:absolute;mso-position-horizontal-relative:char;mso-position-vertical:absolute;mso-position-vertical-relative:line;mso-left-percent:-10001;mso-top-percent:-10001;v-text-anchor:top" o:gfxdata="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" filled="f" stroked="f">
+                <o:lock v:ext="edit" aspectratio="t"/>
+                <w10:anchorlock/>
+              </v:rect>
+            </w:pict>
+          </mc:Fallback>
+        </mc:AlternateContent>
+      </w:r>
+    </w:p>
+    <w:p>
+      <w:r>
+        <w:lastRenderedPageBreak/>
+        <w:drawing>
+          <wp:inline distT="0" distB="0" distL="0" distR="0" wp14:anchorId="17A1AE2A" wp14:editId="76563114">
+            <wp:extent cx="5400040" cy="2609215"/>
+            <wp:effectExtent l="0" t="0" r="0" b="635"/>
+            <wp:docPr id="1126204506" name="Imagem 1" descr="Tela de computador com letras e números em fundo preto&#10;&#10;Descrição gerada automaticamente"/>
+            <wp:cNvGraphicFramePr>
+              <a:graphicFrameLocks xmlns:a="http://schemas.openxmlformats.org/drawingml/2006/main" noChangeAspect="1"/>
+            </wp:cNvGraphicFramePr>
+            <a:graphic xmlns:a="http://schemas.openxmlformats.org/drawingml/2006/main">
+              <a:graphicData uri="http://schemas.openxmlformats.org/drawingml/2006/picture">
+                <pic:pic xmlns:pic="http://schemas.openxmlformats.org/drawingml/2006/picture">
+                  <pic:nvPicPr>
+                    <pic:cNvPr id="1126204506" name="Imagem 1" descr="Tela de computador com letras e números em fundo preto&#10;&#10;Descrição gerada automaticamente"/>
+                    <pic:cNvPicPr/>
+                  </pic:nvPicPr>
+                  <pic:blipFill>
+                    <a:blip r:embed="rId7"/>
+                    <a:stretch>
+                      <a:fillRect/>
+                    </a:stretch>
+                  </pic:blipFill>
+                  <pic:spPr>
+                    <a:xfrm>
+                      <a:off x="0" y="0"/>
+                      <a:ext cx="5400040" cy="2609215"/>
+                    </a:xfrm>
+                    <a:prstGeom prst="rect">
+                      <a:avLst/>
+                    </a:prstGeom>
+                  </pic:spPr>
+                </pic:pic>
+              </a:graphicData>
+            </a:graphic>
+          </wp:inline>
+        </w:drawing>
+      </w:r>
+    </w:p>
     <w:sectPr>
       <w:pgSz w:w="11906" w:h="16838"/>
       <w:pgMar w:top="1417" w:right="1701" w:bottom="1417" w:left="1701" w:header="708" w:footer="708" w:gutter="0"/>
@@ -1549,7 +1830,6 @@
     <w:name w:val="Normal (Web)"/>
     <w:basedOn w:val="Normal"/>
     <w:uiPriority w:val="99"/>
-    <w:semiHidden/>
     <w:unhideWhenUsed/>
     <w:rsid w:val="00B22EE4"/>
     <w:pPr>

</xml_diff>

<commit_message>
feat: utilização de componentes de outros módulos
</commit_message>
<xml_diff>
--- a/anotacoes/documentacao.docx
+++ b/anotacoes/documentacao.docx
@@ -77,47 +77,7 @@
           <w:lang w:eastAsia="pt-BR"/>
           <w14:ligatures w14:val="none"/>
         </w:rPr>
-        <w:t xml:space="preserve">Em Angular, um componente é uma parte fundamental da estrutura de uma aplicação. Ele é uma classe </w:t>
-      </w:r>
-      <w:proofErr w:type="spellStart"/>
-      <w:r>
-        <w:rPr>
-          <w:rFonts w:ascii="Times New Roman" w:eastAsia="Times New Roman" w:hAnsi="Times New Roman" w:cs="Times New Roman"/>
-          <w:kern w:val="0"/>
-          <w:lang w:eastAsia="pt-BR"/>
-          <w14:ligatures w14:val="none"/>
-        </w:rPr>
-        <w:t>TypeScript</w:t>
-      </w:r>
-      <w:proofErr w:type="spellEnd"/>
-      <w:r>
-        <w:rPr>
-          <w:rFonts w:ascii="Times New Roman" w:eastAsia="Times New Roman" w:hAnsi="Times New Roman" w:cs="Times New Roman"/>
-          <w:kern w:val="0"/>
-          <w:lang w:eastAsia="pt-BR"/>
-          <w14:ligatures w14:val="none"/>
-        </w:rPr>
-        <w:t xml:space="preserve"> que contém propriedades e métodos que definem o comportamento e a estrutura de uma parte específica da interface do usuário. Além disso, um componente é associado a um </w:t>
-      </w:r>
-      <w:proofErr w:type="spellStart"/>
-      <w:r>
-        <w:rPr>
-          <w:rFonts w:ascii="Times New Roman" w:eastAsia="Times New Roman" w:hAnsi="Times New Roman" w:cs="Times New Roman"/>
-          <w:kern w:val="0"/>
-          <w:lang w:eastAsia="pt-BR"/>
-          <w14:ligatures w14:val="none"/>
-        </w:rPr>
-        <w:t>template</w:t>
-      </w:r>
-      <w:proofErr w:type="spellEnd"/>
-      <w:r>
-        <w:rPr>
-          <w:rFonts w:ascii="Times New Roman" w:eastAsia="Times New Roman" w:hAnsi="Times New Roman" w:cs="Times New Roman"/>
-          <w:kern w:val="0"/>
-          <w:lang w:eastAsia="pt-BR"/>
-          <w14:ligatures w14:val="none"/>
-        </w:rPr>
-        <w:t xml:space="preserve"> HTML que determina como o componente é renderizado na tela.</w:t>
+        <w:t>Em Angular, um componente é uma parte fundamental da estrutura de uma aplicação. Ele é uma classe TypeScript que contém propriedades e métodos que definem o comportamento e a estrutura de uma parte específica da interface do usuário. Além disso, um componente é associado a um template HTML que determina como o componente é renderizado na tela.</w:t>
       </w:r>
     </w:p>
     <w:p>
@@ -177,47 +137,7 @@
           <w:lang w:eastAsia="pt-BR"/>
           <w14:ligatures w14:val="none"/>
         </w:rPr>
-        <w:t xml:space="preserve">*Obs.: componentes sempre irão dentro da propriedade </w:t>
-      </w:r>
-      <w:proofErr w:type="spellStart"/>
-      <w:r>
-        <w:rPr>
-          <w:rFonts w:ascii="Times New Roman" w:eastAsia="Times New Roman" w:hAnsi="Times New Roman" w:cs="Times New Roman"/>
-          <w:kern w:val="0"/>
-          <w:lang w:eastAsia="pt-BR"/>
-          <w14:ligatures w14:val="none"/>
-        </w:rPr>
-        <w:t>declarations</w:t>
-      </w:r>
-      <w:proofErr w:type="spellEnd"/>
-      <w:r>
-        <w:rPr>
-          <w:rFonts w:ascii="Times New Roman" w:eastAsia="Times New Roman" w:hAnsi="Times New Roman" w:cs="Times New Roman"/>
-          <w:kern w:val="0"/>
-          <w:lang w:eastAsia="pt-BR"/>
-          <w14:ligatures w14:val="none"/>
-        </w:rPr>
-        <w:t xml:space="preserve"> no </w:t>
-      </w:r>
-      <w:proofErr w:type="spellStart"/>
-      <w:r>
-        <w:rPr>
-          <w:rFonts w:ascii="Times New Roman" w:eastAsia="Times New Roman" w:hAnsi="Times New Roman" w:cs="Times New Roman"/>
-          <w:kern w:val="0"/>
-          <w:lang w:eastAsia="pt-BR"/>
-          <w14:ligatures w14:val="none"/>
-        </w:rPr>
-        <w:t>module.ts</w:t>
-      </w:r>
-      <w:proofErr w:type="spellEnd"/>
-      <w:r>
-        <w:rPr>
-          <w:rFonts w:ascii="Times New Roman" w:eastAsia="Times New Roman" w:hAnsi="Times New Roman" w:cs="Times New Roman"/>
-          <w:kern w:val="0"/>
-          <w:lang w:eastAsia="pt-BR"/>
-          <w14:ligatures w14:val="none"/>
-        </w:rPr>
-        <w:t>.</w:t>
+        <w:t>*Obs.: componentes sempre irão dentro da propriedade declarations no module.ts.</w:t>
       </w:r>
     </w:p>
     <w:p>
@@ -266,27 +186,7 @@
           <w:lang w:eastAsia="pt-BR"/>
           <w14:ligatures w14:val="none"/>
         </w:rPr>
-        <w:t xml:space="preserve">Em Angular, um módulo é uma unidade de organização e encapsulamento que agrupa componentes, diretivas, </w:t>
-      </w:r>
-      <w:proofErr w:type="spellStart"/>
-      <w:r>
-        <w:rPr>
-          <w:rFonts w:ascii="Times New Roman" w:eastAsia="Times New Roman" w:hAnsi="Times New Roman" w:cs="Times New Roman"/>
-          <w:kern w:val="0"/>
-          <w:lang w:eastAsia="pt-BR"/>
-          <w14:ligatures w14:val="none"/>
-        </w:rPr>
-        <w:t>pipes</w:t>
-      </w:r>
-      <w:proofErr w:type="spellEnd"/>
-      <w:r>
-        <w:rPr>
-          <w:rFonts w:ascii="Times New Roman" w:eastAsia="Times New Roman" w:hAnsi="Times New Roman" w:cs="Times New Roman"/>
-          <w:kern w:val="0"/>
-          <w:lang w:eastAsia="pt-BR"/>
-          <w14:ligatures w14:val="none"/>
-        </w:rPr>
-        <w:t xml:space="preserve"> e serviços relacionados de uma aplicação. Ele serve como um contêiner para organizar e configurar partes específicas da aplicação.</w:t>
+        <w:t>Em Angular, um módulo é uma unidade de organização e encapsulamento que agrupa componentes, diretivas, pipes e serviços relacionados de uma aplicação. Ele serve como um contêiner para organizar e configurar partes específicas da aplicação.</w:t>
       </w:r>
     </w:p>
     <w:p>
@@ -306,47 +206,7 @@
           <w:lang w:eastAsia="pt-BR"/>
           <w14:ligatures w14:val="none"/>
         </w:rPr>
-        <w:t xml:space="preserve">Um módulo é definido por uma classe </w:t>
-      </w:r>
-      <w:proofErr w:type="spellStart"/>
-      <w:r>
-        <w:rPr>
-          <w:rFonts w:ascii="Times New Roman" w:eastAsia="Times New Roman" w:hAnsi="Times New Roman" w:cs="Times New Roman"/>
-          <w:kern w:val="0"/>
-          <w:lang w:eastAsia="pt-BR"/>
-          <w14:ligatures w14:val="none"/>
-        </w:rPr>
-        <w:t>TypeScript</w:t>
-      </w:r>
-      <w:proofErr w:type="spellEnd"/>
-      <w:r>
-        <w:rPr>
-          <w:rFonts w:ascii="Times New Roman" w:eastAsia="Times New Roman" w:hAnsi="Times New Roman" w:cs="Times New Roman"/>
-          <w:kern w:val="0"/>
-          <w:lang w:eastAsia="pt-BR"/>
-          <w14:ligatures w14:val="none"/>
-        </w:rPr>
-        <w:t xml:space="preserve"> decorada com o </w:t>
-      </w:r>
-      <w:proofErr w:type="spellStart"/>
-      <w:r>
-        <w:rPr>
-          <w:rFonts w:ascii="Times New Roman" w:eastAsia="Times New Roman" w:hAnsi="Times New Roman" w:cs="Times New Roman"/>
-          <w:kern w:val="0"/>
-          <w:lang w:eastAsia="pt-BR"/>
-          <w14:ligatures w14:val="none"/>
-        </w:rPr>
-        <w:t>decorator</w:t>
-      </w:r>
-      <w:proofErr w:type="spellEnd"/>
-      <w:r>
-        <w:rPr>
-          <w:rFonts w:ascii="Times New Roman" w:eastAsia="Times New Roman" w:hAnsi="Times New Roman" w:cs="Times New Roman"/>
-          <w:kern w:val="0"/>
-          <w:lang w:eastAsia="pt-BR"/>
-          <w14:ligatures w14:val="none"/>
-        </w:rPr>
-        <w:t xml:space="preserve"> </w:t>
+        <w:t xml:space="preserve">Um módulo é definido por uma classe TypeScript decorada com o decorator </w:t>
       </w:r>
       <w:r>
         <w:rPr>
@@ -368,27 +228,7 @@
           <w:lang w:eastAsia="pt-BR"/>
           <w14:ligatures w14:val="none"/>
         </w:rPr>
-        <w:t xml:space="preserve">. Este </w:t>
-      </w:r>
-      <w:proofErr w:type="spellStart"/>
-      <w:r>
-        <w:rPr>
-          <w:rFonts w:ascii="Times New Roman" w:eastAsia="Times New Roman" w:hAnsi="Times New Roman" w:cs="Times New Roman"/>
-          <w:kern w:val="0"/>
-          <w:lang w:eastAsia="pt-BR"/>
-          <w14:ligatures w14:val="none"/>
-        </w:rPr>
-        <w:t>decorator</w:t>
-      </w:r>
-      <w:proofErr w:type="spellEnd"/>
-      <w:r>
-        <w:rPr>
-          <w:rFonts w:ascii="Times New Roman" w:eastAsia="Times New Roman" w:hAnsi="Times New Roman" w:cs="Times New Roman"/>
-          <w:kern w:val="0"/>
-          <w:lang w:eastAsia="pt-BR"/>
-          <w14:ligatures w14:val="none"/>
-        </w:rPr>
-        <w:t xml:space="preserve"> fornece metadados que </w:t>
+        <w:t xml:space="preserve">. Este decorator fornece metadados que </w:t>
       </w:r>
       <w:r>
         <w:rPr>
@@ -461,29 +301,8 @@
           <w:lang w:eastAsia="pt-BR"/>
           <w14:ligatures w14:val="none"/>
         </w:rPr>
-        <w:t xml:space="preserve"> Este é o módulo principal da aplicação Angular. Geralmente é chamado de </w:t>
-      </w:r>
-      <w:proofErr w:type="spellStart"/>
-      <w:r>
-        <w:rPr>
-          <w:rFonts w:ascii="Times New Roman" w:eastAsia="Times New Roman" w:hAnsi="Times New Roman" w:cs="Times New Roman"/>
-          <w:kern w:val="0"/>
-          <w:lang w:eastAsia="pt-BR"/>
-          <w14:ligatures w14:val="none"/>
-        </w:rPr>
-        <w:t>AppModule</w:t>
-      </w:r>
-      <w:proofErr w:type="spellEnd"/>
-      <w:r>
-        <w:rPr>
-          <w:rFonts w:ascii="Times New Roman" w:eastAsia="Times New Roman" w:hAnsi="Times New Roman" w:cs="Times New Roman"/>
-          <w:kern w:val="0"/>
-          <w:lang w:eastAsia="pt-BR"/>
-          <w14:ligatures w14:val="none"/>
-        </w:rPr>
-        <w:t xml:space="preserve"> e é definido no arquivo </w:t>
-      </w:r>
-      <w:proofErr w:type="spellStart"/>
+        <w:t xml:space="preserve"> Este é o módulo principal da aplicação Angular. Geralmente é chamado de AppModule e é definido no arquivo </w:t>
+      </w:r>
       <w:r>
         <w:rPr>
           <w:rFonts w:ascii="Courier New" w:eastAsia="Times New Roman" w:hAnsi="Courier New" w:cs="Courier New"/>
@@ -497,35 +316,14 @@
         </w:rPr>
         <w:t>app.module.ts</w:t>
       </w:r>
-      <w:proofErr w:type="spellEnd"/>
-      <w:r>
-        <w:rPr>
-          <w:rFonts w:ascii="Times New Roman" w:eastAsia="Times New Roman" w:hAnsi="Times New Roman" w:cs="Times New Roman"/>
-          <w:kern w:val="0"/>
-          <w:lang w:eastAsia="pt-BR"/>
-          <w14:ligatures w14:val="none"/>
-        </w:rPr>
-        <w:t xml:space="preserve">. Ele importa outros módulos necessários e declara os componentes, diretivas, </w:t>
-      </w:r>
-      <w:proofErr w:type="spellStart"/>
-      <w:r>
-        <w:rPr>
-          <w:rFonts w:ascii="Times New Roman" w:eastAsia="Times New Roman" w:hAnsi="Times New Roman" w:cs="Times New Roman"/>
-          <w:kern w:val="0"/>
-          <w:lang w:eastAsia="pt-BR"/>
-          <w14:ligatures w14:val="none"/>
-        </w:rPr>
-        <w:t>pipes</w:t>
-      </w:r>
-      <w:proofErr w:type="spellEnd"/>
-      <w:r>
-        <w:rPr>
-          <w:rFonts w:ascii="Times New Roman" w:eastAsia="Times New Roman" w:hAnsi="Times New Roman" w:cs="Times New Roman"/>
-          <w:kern w:val="0"/>
-          <w:lang w:eastAsia="pt-BR"/>
-          <w14:ligatures w14:val="none"/>
-        </w:rPr>
-        <w:t xml:space="preserve"> e serviços que serão usados em toda a aplicação.</w:t>
+      <w:r>
+        <w:rPr>
+          <w:rFonts w:ascii="Times New Roman" w:eastAsia="Times New Roman" w:hAnsi="Times New Roman" w:cs="Times New Roman"/>
+          <w:kern w:val="0"/>
+          <w:lang w:eastAsia="pt-BR"/>
+          <w14:ligatures w14:val="none"/>
+        </w:rPr>
+        <w:t>. Ele importa outros módulos necessários e declara os componentes, diretivas, pipes e serviços que serão usados em toda a aplicação.</w:t>
       </w:r>
     </w:p>
     <w:p>
@@ -560,47 +358,7 @@
           <w:lang w:eastAsia="pt-BR"/>
           <w14:ligatures w14:val="none"/>
         </w:rPr>
-        <w:t xml:space="preserve"> Estes são módulos adicionais que agrupam recursos relacionados de uma aplicação. Eles podem ser usados para organizar a aplicação em funcionalidades ou áreas específicas. Cada módulo de funcionalidade possui sua própria classe </w:t>
-      </w:r>
-      <w:proofErr w:type="spellStart"/>
-      <w:r>
-        <w:rPr>
-          <w:rFonts w:ascii="Times New Roman" w:eastAsia="Times New Roman" w:hAnsi="Times New Roman" w:cs="Times New Roman"/>
-          <w:kern w:val="0"/>
-          <w:lang w:eastAsia="pt-BR"/>
-          <w14:ligatures w14:val="none"/>
-        </w:rPr>
-        <w:t>NgModule</w:t>
-      </w:r>
-      <w:proofErr w:type="spellEnd"/>
-      <w:r>
-        <w:rPr>
-          <w:rFonts w:ascii="Times New Roman" w:eastAsia="Times New Roman" w:hAnsi="Times New Roman" w:cs="Times New Roman"/>
-          <w:kern w:val="0"/>
-          <w:lang w:eastAsia="pt-BR"/>
-          <w14:ligatures w14:val="none"/>
-        </w:rPr>
-        <w:t xml:space="preserve"> e pode importar/exportar componentes, diretivas, </w:t>
-      </w:r>
-      <w:proofErr w:type="spellStart"/>
-      <w:r>
-        <w:rPr>
-          <w:rFonts w:ascii="Times New Roman" w:eastAsia="Times New Roman" w:hAnsi="Times New Roman" w:cs="Times New Roman"/>
-          <w:kern w:val="0"/>
-          <w:lang w:eastAsia="pt-BR"/>
-          <w14:ligatures w14:val="none"/>
-        </w:rPr>
-        <w:t>pipes</w:t>
-      </w:r>
-      <w:proofErr w:type="spellEnd"/>
-      <w:r>
-        <w:rPr>
-          <w:rFonts w:ascii="Times New Roman" w:eastAsia="Times New Roman" w:hAnsi="Times New Roman" w:cs="Times New Roman"/>
-          <w:kern w:val="0"/>
-          <w:lang w:eastAsia="pt-BR"/>
-          <w14:ligatures w14:val="none"/>
-        </w:rPr>
-        <w:t xml:space="preserve"> e serviços específicos a essa funcionalidade.</w:t>
+        <w:t xml:space="preserve"> Estes são módulos adicionais que agrupam recursos relacionados de uma aplicação. Eles podem ser usados para organizar a aplicação em funcionalidades ou áreas específicas. Cada módulo de funcionalidade possui sua própria classe NgModule e pode importar/exportar componentes, diretivas, pipes e serviços específicos a essa funcionalidade.</w:t>
       </w:r>
     </w:p>
     <w:p>
@@ -670,47 +428,7 @@
           <w:lang w:eastAsia="pt-BR"/>
           <w14:ligatures w14:val="none"/>
         </w:rPr>
-        <w:t xml:space="preserve">, todo módulo ficara dentro do </w:t>
-      </w:r>
-      <w:proofErr w:type="spellStart"/>
-      <w:r>
-        <w:rPr>
-          <w:rFonts w:ascii="Times New Roman" w:eastAsia="Times New Roman" w:hAnsi="Times New Roman" w:cs="Times New Roman"/>
-          <w:kern w:val="0"/>
-          <w:lang w:eastAsia="pt-BR"/>
-          <w14:ligatures w14:val="none"/>
-        </w:rPr>
-        <w:t>imports</w:t>
-      </w:r>
-      <w:proofErr w:type="spellEnd"/>
-      <w:r>
-        <w:rPr>
-          <w:rFonts w:ascii="Times New Roman" w:eastAsia="Times New Roman" w:hAnsi="Times New Roman" w:cs="Times New Roman"/>
-          <w:kern w:val="0"/>
-          <w:lang w:eastAsia="pt-BR"/>
-          <w14:ligatures w14:val="none"/>
-        </w:rPr>
-        <w:t xml:space="preserve">, já os componentes, dentro do </w:t>
-      </w:r>
-      <w:proofErr w:type="spellStart"/>
-      <w:r>
-        <w:rPr>
-          <w:rFonts w:ascii="Times New Roman" w:eastAsia="Times New Roman" w:hAnsi="Times New Roman" w:cs="Times New Roman"/>
-          <w:kern w:val="0"/>
-          <w:lang w:eastAsia="pt-BR"/>
-          <w14:ligatures w14:val="none"/>
-        </w:rPr>
-        <w:t>declarations</w:t>
-      </w:r>
-      <w:proofErr w:type="spellEnd"/>
-      <w:r>
-        <w:rPr>
-          <w:rFonts w:ascii="Times New Roman" w:eastAsia="Times New Roman" w:hAnsi="Times New Roman" w:cs="Times New Roman"/>
-          <w:kern w:val="0"/>
-          <w:lang w:eastAsia="pt-BR"/>
-          <w14:ligatures w14:val="none"/>
-        </w:rPr>
-        <w:t>.</w:t>
+        <w:t>, todo módulo ficara dentro do imports, já os componentes, dentro do declarations.</w:t>
       </w:r>
     </w:p>
     <w:p>
@@ -1013,7 +731,7 @@
           </mc:Choice>
           <mc:Fallback>
             <w:pict>
-              <v:rect w14:anchorId="55774F55" id="Retângulo 1" o:spid="_x0000_s1026" alt="Untitled" style="width:23.7pt;height:23.7pt;visibility:visible;mso-wrap-style:square;mso-left-percent:-10001;mso-top-percent:-10001;mso-position-horizontal:absolute;mso-position-horizontal-relative:char;mso-position-vertical:absolute;mso-position-vertical-relative:line;mso-left-percent:-10001;mso-top-percent:-10001;v-text-anchor:top" o:gfxdata="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" filled="f" stroked="f">
+              <v:rect w14:anchorId="422CC5C0" id="Retângulo 1" o:spid="_x0000_s1026" alt="Untitled" style="width:23.7pt;height:23.7pt;visibility:visible;mso-wrap-style:square;mso-left-percent:-10001;mso-top-percent:-10001;mso-position-horizontal:absolute;mso-position-horizontal-relative:char;mso-position-vertical:absolute;mso-position-vertical-relative:line;mso-left-percent:-10001;mso-top-percent:-10001;v-text-anchor:top" o:gfxdata="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" filled="f" stroked="f">
                 <o:lock v:ext="edit" aspectratio="t"/>
                 <w10:anchorlock/>
               </v:rect>
@@ -1162,9 +880,9 @@
       <w:r>
         <w:lastRenderedPageBreak/>
         <w:drawing>
-          <wp:inline distT="0" distB="0" distL="0" distR="0" wp14:anchorId="22645297" wp14:editId="7ECFC750">
-            <wp:extent cx="5400040" cy="4143375"/>
-            <wp:effectExtent l="0" t="0" r="0" b="9525"/>
+          <wp:inline distT="0" distB="0" distL="0" distR="0" wp14:anchorId="22645297" wp14:editId="116D01E0">
+            <wp:extent cx="5400040" cy="3935030"/>
+            <wp:effectExtent l="0" t="0" r="0" b="8890"/>
             <wp:docPr id="1076137866" name="Imagem 1" descr="Interface gráfica do usuário&#10;&#10;Descrição gerada automaticamente"/>
             <wp:cNvGraphicFramePr>
               <a:graphicFrameLocks xmlns:a="http://schemas.openxmlformats.org/drawingml/2006/main" noChangeAspect="1"/>
@@ -1185,7 +903,7 @@
                   <pic:spPr>
                     <a:xfrm>
                       <a:off x="0" y="0"/>
-                      <a:ext cx="5400040" cy="4143375"/>
+                      <a:ext cx="5402037" cy="3936485"/>
                     </a:xfrm>
                     <a:prstGeom prst="rect">
                       <a:avLst/>
@@ -1199,13 +917,581 @@
       </w:r>
     </w:p>
     <w:p>
+      <w:r>
+        <w:t>Dito isso, o mesmo componente não pode ser declarado em módulos diferentes.</w:t>
+      </w:r>
+    </w:p>
+    <w:p>
+      <w:pPr>
+        <w:spacing w:before="100" w:beforeAutospacing="1" w:after="100" w:afterAutospacing="1" w:line="240" w:lineRule="auto"/>
+        <w:outlineLvl w:val="1"/>
+        <w:rPr>
+          <w:rFonts w:ascii="Times New Roman" w:eastAsia="Times New Roman" w:hAnsi="Times New Roman" w:cs="Times New Roman"/>
+          <w:b/>
+          <w:bCs/>
+          <w:kern w:val="0"/>
+          <w:sz w:val="36"/>
+          <w:szCs w:val="36"/>
+          <w:lang w:eastAsia="pt-BR"/>
+          <w14:ligatures w14:val="none"/>
+        </w:rPr>
+      </w:pPr>
+      <w:r>
+        <w:rPr>
+          <w:rFonts w:ascii="Times New Roman" w:eastAsia="Times New Roman" w:hAnsi="Times New Roman" w:cs="Times New Roman"/>
+          <w:b/>
+          <w:bCs/>
+          <w:kern w:val="0"/>
+          <w:sz w:val="36"/>
+          <w:szCs w:val="36"/>
+          <w:lang w:eastAsia="pt-BR"/>
+          <w14:ligatures w14:val="none"/>
+        </w:rPr>
+        <w:t>Utilizando Componentes de Outros Módulos</w:t>
+      </w:r>
+    </w:p>
+    <w:p>
+      <w:pPr>
+        <w:spacing w:before="100" w:beforeAutospacing="1" w:after="100" w:afterAutospacing="1" w:line="240" w:lineRule="auto"/>
+        <w:rPr>
+          <w:rFonts w:ascii="Times New Roman" w:eastAsia="Times New Roman" w:hAnsi="Times New Roman" w:cs="Times New Roman"/>
+          <w:kern w:val="0"/>
+          <w:lang w:eastAsia="pt-BR"/>
+          <w14:ligatures w14:val="none"/>
+        </w:rPr>
+      </w:pPr>
+      <w:r>
+        <w:rPr>
+          <w:rFonts w:ascii="Times New Roman" w:eastAsia="Times New Roman" w:hAnsi="Times New Roman" w:cs="Times New Roman"/>
+          <w:kern w:val="0"/>
+          <w:lang w:eastAsia="pt-BR"/>
+          <w14:ligatures w14:val="none"/>
+        </w:rPr>
+        <w:t>Vamos separar tudo o qu</w:t>
+      </w:r>
+      <w:r>
+        <w:rPr>
+          <w:rFonts w:ascii="Times New Roman" w:eastAsia="Times New Roman" w:hAnsi="Times New Roman" w:cs="Times New Roman"/>
+          <w:kern w:val="0"/>
+          <w:lang w:eastAsia="pt-BR"/>
+          <w14:ligatures w14:val="none"/>
+        </w:rPr>
+        <w:t>e</w:t>
+      </w:r>
+      <w:r>
+        <w:rPr>
+          <w:rFonts w:ascii="Times New Roman" w:eastAsia="Times New Roman" w:hAnsi="Times New Roman" w:cs="Times New Roman"/>
+          <w:kern w:val="0"/>
+          <w:lang w:eastAsia="pt-BR"/>
+          <w14:ligatures w14:val="none"/>
+        </w:rPr>
+        <w:t xml:space="preserve"> referente ao Card Module, da seguinte maneira:</w:t>
+      </w:r>
+    </w:p>
+    <w:p>
       <w:pPr>
         <w:rPr>
           <w:u w:val="single"/>
         </w:rPr>
       </w:pPr>
       <w:r>
-        <w:t>Dito isso, o mesmo componente não pode ser declarado em módulos diferentes.</w:t>
+        <w:rPr>
+          <w:u w:val="single"/>
+        </w:rPr>
+        <w:drawing>
+          <wp:inline distT="0" distB="0" distL="0" distR="0" wp14:anchorId="32A22678" wp14:editId="6572A7B9">
+            <wp:extent cx="5399911" cy="3333420"/>
+            <wp:effectExtent l="0" t="0" r="0" b="635"/>
+            <wp:docPr id="2117864044" name="Imagem 1" descr="Interface gráfica do usuário&#10;&#10;Descrição gerada automaticamente com confiança média"/>
+            <wp:cNvGraphicFramePr>
+              <a:graphicFrameLocks xmlns:a="http://schemas.openxmlformats.org/drawingml/2006/main" noChangeAspect="1"/>
+            </wp:cNvGraphicFramePr>
+            <a:graphic xmlns:a="http://schemas.openxmlformats.org/drawingml/2006/main">
+              <a:graphicData uri="http://schemas.openxmlformats.org/drawingml/2006/picture">
+                <pic:pic xmlns:pic="http://schemas.openxmlformats.org/drawingml/2006/picture">
+                  <pic:nvPicPr>
+                    <pic:cNvPr id="2117864044" name="Imagem 1" descr="Interface gráfica do usuário&#10;&#10;Descrição gerada automaticamente com confiança média"/>
+                    <pic:cNvPicPr/>
+                  </pic:nvPicPr>
+                  <pic:blipFill>
+                    <a:blip r:embed="rId10"/>
+                    <a:stretch>
+                      <a:fillRect/>
+                    </a:stretch>
+                  </pic:blipFill>
+                  <pic:spPr>
+                    <a:xfrm>
+                      <a:off x="0" y="0"/>
+                      <a:ext cx="5409876" cy="3339571"/>
+                    </a:xfrm>
+                    <a:prstGeom prst="rect">
+                      <a:avLst/>
+                    </a:prstGeom>
+                  </pic:spPr>
+                </pic:pic>
+              </a:graphicData>
+            </a:graphic>
+          </wp:inline>
+        </w:drawing>
+      </w:r>
+    </w:p>
+    <w:p>
+      <w:r>
+        <w:lastRenderedPageBreak/>
+        <w:t>O app.module está da seguinte maneira:</w:t>
+      </w:r>
+    </w:p>
+    <w:p>
+      <w:pPr>
+        <w:rPr>
+          <w:u w:val="single"/>
+        </w:rPr>
+      </w:pPr>
+      <w:r>
+        <w:rPr>
+          <w:u w:val="single"/>
+        </w:rPr>
+        <w:drawing>
+          <wp:inline distT="0" distB="0" distL="0" distR="0" wp14:anchorId="553D5069" wp14:editId="0F306B68">
+            <wp:extent cx="5400040" cy="4040505"/>
+            <wp:effectExtent l="0" t="0" r="0" b="0"/>
+            <wp:docPr id="1282565583" name="Imagem 1" descr="Texto&#10;&#10;Descrição gerada automaticamente"/>
+            <wp:cNvGraphicFramePr>
+              <a:graphicFrameLocks xmlns:a="http://schemas.openxmlformats.org/drawingml/2006/main" noChangeAspect="1"/>
+            </wp:cNvGraphicFramePr>
+            <a:graphic xmlns:a="http://schemas.openxmlformats.org/drawingml/2006/main">
+              <a:graphicData uri="http://schemas.openxmlformats.org/drawingml/2006/picture">
+                <pic:pic xmlns:pic="http://schemas.openxmlformats.org/drawingml/2006/picture">
+                  <pic:nvPicPr>
+                    <pic:cNvPr id="1282565583" name="Imagem 1" descr="Texto&#10;&#10;Descrição gerada automaticamente"/>
+                    <pic:cNvPicPr/>
+                  </pic:nvPicPr>
+                  <pic:blipFill>
+                    <a:blip r:embed="rId11"/>
+                    <a:stretch>
+                      <a:fillRect/>
+                    </a:stretch>
+                  </pic:blipFill>
+                  <pic:spPr>
+                    <a:xfrm>
+                      <a:off x="0" y="0"/>
+                      <a:ext cx="5400040" cy="4040505"/>
+                    </a:xfrm>
+                    <a:prstGeom prst="rect">
+                      <a:avLst/>
+                    </a:prstGeom>
+                  </pic:spPr>
+                </pic:pic>
+              </a:graphicData>
+            </a:graphic>
+          </wp:inline>
+        </w:drawing>
+      </w:r>
+    </w:p>
+    <w:p>
+      <w:r>
+        <w:t>Depois das movimentações, o AppModule ficou assim:</w:t>
+      </w:r>
+    </w:p>
+    <w:p>
+      <w:pPr>
+        <w:rPr>
+          <w:u w:val="single"/>
+        </w:rPr>
+      </w:pPr>
+      <w:r>
+        <w:rPr>
+          <w:u w:val="single"/>
+        </w:rPr>
+        <w:drawing>
+          <wp:inline distT="0" distB="0" distL="0" distR="0" wp14:anchorId="0F7FA272" wp14:editId="47BC3C44">
+            <wp:extent cx="5400040" cy="3152140"/>
+            <wp:effectExtent l="0" t="0" r="0" b="0"/>
+            <wp:docPr id="48207031" name="Imagem 1" descr="Texto&#10;&#10;Descrição gerada automaticamente"/>
+            <wp:cNvGraphicFramePr>
+              <a:graphicFrameLocks xmlns:a="http://schemas.openxmlformats.org/drawingml/2006/main" noChangeAspect="1"/>
+            </wp:cNvGraphicFramePr>
+            <a:graphic xmlns:a="http://schemas.openxmlformats.org/drawingml/2006/main">
+              <a:graphicData uri="http://schemas.openxmlformats.org/drawingml/2006/picture">
+                <pic:pic xmlns:pic="http://schemas.openxmlformats.org/drawingml/2006/picture">
+                  <pic:nvPicPr>
+                    <pic:cNvPr id="48207031" name="Imagem 1" descr="Texto&#10;&#10;Descrição gerada automaticamente"/>
+                    <pic:cNvPicPr/>
+                  </pic:nvPicPr>
+                  <pic:blipFill>
+                    <a:blip r:embed="rId12"/>
+                    <a:stretch>
+                      <a:fillRect/>
+                    </a:stretch>
+                  </pic:blipFill>
+                  <pic:spPr>
+                    <a:xfrm>
+                      <a:off x="0" y="0"/>
+                      <a:ext cx="5400040" cy="3152140"/>
+                    </a:xfrm>
+                    <a:prstGeom prst="rect">
+                      <a:avLst/>
+                    </a:prstGeom>
+                  </pic:spPr>
+                </pic:pic>
+              </a:graphicData>
+            </a:graphic>
+          </wp:inline>
+        </w:drawing>
+      </w:r>
+    </w:p>
+    <w:p>
+      <w:r>
+        <w:t>E o CardsModule ficou assim:</w:t>
+      </w:r>
+    </w:p>
+    <w:p>
+      <w:pPr>
+        <w:rPr>
+          <w:u w:val="single"/>
+        </w:rPr>
+      </w:pPr>
+      <w:r>
+        <w:rPr>
+          <w:u w:val="single"/>
+        </w:rPr>
+        <w:lastRenderedPageBreak/>
+        <w:drawing>
+          <wp:inline distT="0" distB="0" distL="0" distR="0" wp14:anchorId="4FFF0379" wp14:editId="37003DA4">
+            <wp:extent cx="5400040" cy="3096260"/>
+            <wp:effectExtent l="0" t="0" r="0" b="8890"/>
+            <wp:docPr id="5840133" name="Imagem 1" descr="Texto&#10;&#10;Descrição gerada automaticamente"/>
+            <wp:cNvGraphicFramePr>
+              <a:graphicFrameLocks xmlns:a="http://schemas.openxmlformats.org/drawingml/2006/main" noChangeAspect="1"/>
+            </wp:cNvGraphicFramePr>
+            <a:graphic xmlns:a="http://schemas.openxmlformats.org/drawingml/2006/main">
+              <a:graphicData uri="http://schemas.openxmlformats.org/drawingml/2006/picture">
+                <pic:pic xmlns:pic="http://schemas.openxmlformats.org/drawingml/2006/picture">
+                  <pic:nvPicPr>
+                    <pic:cNvPr id="5840133" name="Imagem 1" descr="Texto&#10;&#10;Descrição gerada automaticamente"/>
+                    <pic:cNvPicPr/>
+                  </pic:nvPicPr>
+                  <pic:blipFill>
+                    <a:blip r:embed="rId13"/>
+                    <a:stretch>
+                      <a:fillRect/>
+                    </a:stretch>
+                  </pic:blipFill>
+                  <pic:spPr>
+                    <a:xfrm>
+                      <a:off x="0" y="0"/>
+                      <a:ext cx="5400040" cy="3096260"/>
+                    </a:xfrm>
+                    <a:prstGeom prst="rect">
+                      <a:avLst/>
+                    </a:prstGeom>
+                  </pic:spPr>
+                </pic:pic>
+              </a:graphicData>
+            </a:graphic>
+          </wp:inline>
+        </w:drawing>
+      </w:r>
+    </w:p>
+    <w:p>
+      <w:r>
+        <w:t>Agora gerou um erro porque o app.componente.html usa um componente que não é do seu módulo, seguem as evidências:</w:t>
+      </w:r>
+    </w:p>
+    <w:p>
+      <w:pPr>
+        <w:rPr>
+          <w:u w:val="single"/>
+        </w:rPr>
+      </w:pPr>
+      <w:r>
+        <w:rPr>
+          <w:u w:val="single"/>
+        </w:rPr>
+        <w:drawing>
+          <wp:inline distT="0" distB="0" distL="0" distR="0" wp14:anchorId="4055D048" wp14:editId="28A2021C">
+            <wp:extent cx="5400040" cy="1278255"/>
+            <wp:effectExtent l="0" t="0" r="0" b="0"/>
+            <wp:docPr id="986027184" name="Imagem 1" descr="Interface gráfica do usuário, Texto, Aplicativo&#10;&#10;Descrição gerada automaticamente"/>
+            <wp:cNvGraphicFramePr>
+              <a:graphicFrameLocks xmlns:a="http://schemas.openxmlformats.org/drawingml/2006/main" noChangeAspect="1"/>
+            </wp:cNvGraphicFramePr>
+            <a:graphic xmlns:a="http://schemas.openxmlformats.org/drawingml/2006/main">
+              <a:graphicData uri="http://schemas.openxmlformats.org/drawingml/2006/picture">
+                <pic:pic xmlns:pic="http://schemas.openxmlformats.org/drawingml/2006/picture">
+                  <pic:nvPicPr>
+                    <pic:cNvPr id="986027184" name="Imagem 1" descr="Interface gráfica do usuário, Texto, Aplicativo&#10;&#10;Descrição gerada automaticamente"/>
+                    <pic:cNvPicPr/>
+                  </pic:nvPicPr>
+                  <pic:blipFill>
+                    <a:blip r:embed="rId14"/>
+                    <a:stretch>
+                      <a:fillRect/>
+                    </a:stretch>
+                  </pic:blipFill>
+                  <pic:spPr>
+                    <a:xfrm>
+                      <a:off x="0" y="0"/>
+                      <a:ext cx="5400040" cy="1278255"/>
+                    </a:xfrm>
+                    <a:prstGeom prst="rect">
+                      <a:avLst/>
+                    </a:prstGeom>
+                  </pic:spPr>
+                </pic:pic>
+              </a:graphicData>
+            </a:graphic>
+          </wp:inline>
+        </w:drawing>
+      </w:r>
+    </w:p>
+    <w:p>
+      <w:pPr>
+        <w:rPr>
+          <w:u w:val="single"/>
+        </w:rPr>
+      </w:pPr>
+      <w:r>
+        <w:rPr>
+          <w:u w:val="single"/>
+        </w:rPr>
+        <w:drawing>
+          <wp:inline distT="0" distB="0" distL="0" distR="0" wp14:anchorId="015B226C" wp14:editId="687D500F">
+            <wp:extent cx="5400040" cy="2296160"/>
+            <wp:effectExtent l="0" t="0" r="0" b="8890"/>
+            <wp:docPr id="851645967" name="Imagem 1" descr="Interface gráfica do usuário, Texto, Aplicativo&#10;&#10;Descrição gerada automaticamente"/>
+            <wp:cNvGraphicFramePr>
+              <a:graphicFrameLocks xmlns:a="http://schemas.openxmlformats.org/drawingml/2006/main" noChangeAspect="1"/>
+            </wp:cNvGraphicFramePr>
+            <a:graphic xmlns:a="http://schemas.openxmlformats.org/drawingml/2006/main">
+              <a:graphicData uri="http://schemas.openxmlformats.org/drawingml/2006/picture">
+                <pic:pic xmlns:pic="http://schemas.openxmlformats.org/drawingml/2006/picture">
+                  <pic:nvPicPr>
+                    <pic:cNvPr id="851645967" name="Imagem 1" descr="Interface gráfica do usuário, Texto, Aplicativo&#10;&#10;Descrição gerada automaticamente"/>
+                    <pic:cNvPicPr/>
+                  </pic:nvPicPr>
+                  <pic:blipFill>
+                    <a:blip r:embed="rId15"/>
+                    <a:stretch>
+                      <a:fillRect/>
+                    </a:stretch>
+                  </pic:blipFill>
+                  <pic:spPr>
+                    <a:xfrm>
+                      <a:off x="0" y="0"/>
+                      <a:ext cx="5400040" cy="2296160"/>
+                    </a:xfrm>
+                    <a:prstGeom prst="rect">
+                      <a:avLst/>
+                    </a:prstGeom>
+                  </pic:spPr>
+                </pic:pic>
+              </a:graphicData>
+            </a:graphic>
+          </wp:inline>
+        </w:drawing>
+      </w:r>
+    </w:p>
+    <w:p>
+      <w:pPr>
+        <w:spacing w:before="100" w:beforeAutospacing="1" w:after="100" w:afterAutospacing="1" w:line="240" w:lineRule="auto"/>
+        <w:outlineLvl w:val="2"/>
+        <w:rPr>
+          <w:rFonts w:ascii="Times New Roman" w:eastAsia="Times New Roman" w:hAnsi="Times New Roman" w:cs="Times New Roman"/>
+          <w:b/>
+          <w:bCs/>
+          <w:kern w:val="0"/>
+          <w:sz w:val="27"/>
+          <w:szCs w:val="27"/>
+          <w:lang w:eastAsia="pt-BR"/>
+          <w14:ligatures w14:val="none"/>
+        </w:rPr>
+      </w:pPr>
+      <w:r>
+        <w:rPr>
+          <w:rFonts w:ascii="Times New Roman" w:eastAsia="Times New Roman" w:hAnsi="Times New Roman" w:cs="Times New Roman"/>
+          <w:b/>
+          <w:bCs/>
+          <w:kern w:val="0"/>
+          <w:sz w:val="27"/>
+          <w:szCs w:val="27"/>
+          <w:lang w:eastAsia="pt-BR"/>
+          <w14:ligatures w14:val="none"/>
+        </w:rPr>
+        <w:t>Como Usar Componentes que Estão em Outros Módulos?</w:t>
+      </w:r>
+    </w:p>
+    <w:p>
+      <w:pPr>
+        <w:spacing w:before="100" w:beforeAutospacing="1" w:after="100" w:afterAutospacing="1" w:line="240" w:lineRule="auto"/>
+        <w:rPr>
+          <w:rFonts w:ascii="Times New Roman" w:eastAsia="Times New Roman" w:hAnsi="Times New Roman" w:cs="Times New Roman"/>
+          <w:kern w:val="0"/>
+          <w:lang w:eastAsia="pt-BR"/>
+          <w14:ligatures w14:val="none"/>
+        </w:rPr>
+      </w:pPr>
+      <w:r>
+        <w:rPr>
+          <w:rFonts w:ascii="Times New Roman" w:eastAsia="Times New Roman" w:hAnsi="Times New Roman" w:cs="Times New Roman"/>
+          <w:kern w:val="0"/>
+          <w:lang w:eastAsia="pt-BR"/>
+          <w14:ligatures w14:val="none"/>
+        </w:rPr>
+        <w:t>A solução é importar o módulo, nesse contexto, deve-se importar o CardsModule no AppModule, segue a evidência:</w:t>
+      </w:r>
+    </w:p>
+    <w:p>
+      <w:pPr>
+        <w:rPr>
+          <w:u w:val="single"/>
+        </w:rPr>
+      </w:pPr>
+      <w:r>
+        <w:rPr>
+          <w:u w:val="single"/>
+        </w:rPr>
+        <w:lastRenderedPageBreak/>
+        <w:drawing>
+          <wp:inline distT="0" distB="0" distL="0" distR="0" wp14:anchorId="3E6E572D" wp14:editId="0DF55B1E">
+            <wp:extent cx="5400040" cy="3413125"/>
+            <wp:effectExtent l="0" t="0" r="0" b="0"/>
+            <wp:docPr id="1885917254" name="Imagem 1" descr="Texto&#10;&#10;Descrição gerada automaticamente"/>
+            <wp:cNvGraphicFramePr>
+              <a:graphicFrameLocks xmlns:a="http://schemas.openxmlformats.org/drawingml/2006/main" noChangeAspect="1"/>
+            </wp:cNvGraphicFramePr>
+            <a:graphic xmlns:a="http://schemas.openxmlformats.org/drawingml/2006/main">
+              <a:graphicData uri="http://schemas.openxmlformats.org/drawingml/2006/picture">
+                <pic:pic xmlns:pic="http://schemas.openxmlformats.org/drawingml/2006/picture">
+                  <pic:nvPicPr>
+                    <pic:cNvPr id="1885917254" name="Imagem 1" descr="Texto&#10;&#10;Descrição gerada automaticamente"/>
+                    <pic:cNvPicPr/>
+                  </pic:nvPicPr>
+                  <pic:blipFill>
+                    <a:blip r:embed="rId16"/>
+                    <a:stretch>
+                      <a:fillRect/>
+                    </a:stretch>
+                  </pic:blipFill>
+                  <pic:spPr>
+                    <a:xfrm>
+                      <a:off x="0" y="0"/>
+                      <a:ext cx="5400040" cy="3413125"/>
+                    </a:xfrm>
+                    <a:prstGeom prst="rect">
+                      <a:avLst/>
+                    </a:prstGeom>
+                  </pic:spPr>
+                </pic:pic>
+              </a:graphicData>
+            </a:graphic>
+          </wp:inline>
+        </w:drawing>
+      </w:r>
+    </w:p>
+    <w:p>
+      <w:r>
+        <w:t>Mas ainda falta deixar explícito que quero exportar os componentes dos cards, caso contrário, o erro persistirá, então devemos exportar (pode-se exportar apenas os componentes necessários) os componentes.</w:t>
+      </w:r>
+    </w:p>
+    <w:p>
+      <w:pPr>
+        <w:rPr>
+          <w:u w:val="single"/>
+        </w:rPr>
+      </w:pPr>
+      <w:r>
+        <w:rPr>
+          <w:u w:val="single"/>
+        </w:rPr>
+        <w:drawing>
+          <wp:inline distT="0" distB="0" distL="0" distR="0" wp14:anchorId="6F92DFCF" wp14:editId="60BDD4D4">
+            <wp:extent cx="5400040" cy="3830320"/>
+            <wp:effectExtent l="0" t="0" r="0" b="0"/>
+            <wp:docPr id="1787943702" name="Imagem 1" descr="Texto&#10;&#10;Descrição gerada automaticamente"/>
+            <wp:cNvGraphicFramePr>
+              <a:graphicFrameLocks xmlns:a="http://schemas.openxmlformats.org/drawingml/2006/main" noChangeAspect="1"/>
+            </wp:cNvGraphicFramePr>
+            <a:graphic xmlns:a="http://schemas.openxmlformats.org/drawingml/2006/main">
+              <a:graphicData uri="http://schemas.openxmlformats.org/drawingml/2006/picture">
+                <pic:pic xmlns:pic="http://schemas.openxmlformats.org/drawingml/2006/picture">
+                  <pic:nvPicPr>
+                    <pic:cNvPr id="1787943702" name="Imagem 1" descr="Texto&#10;&#10;Descrição gerada automaticamente"/>
+                    <pic:cNvPicPr/>
+                  </pic:nvPicPr>
+                  <pic:blipFill>
+                    <a:blip r:embed="rId17"/>
+                    <a:stretch>
+                      <a:fillRect/>
+                    </a:stretch>
+                  </pic:blipFill>
+                  <pic:spPr>
+                    <a:xfrm>
+                      <a:off x="0" y="0"/>
+                      <a:ext cx="5400040" cy="3830320"/>
+                    </a:xfrm>
+                    <a:prstGeom prst="rect">
+                      <a:avLst/>
+                    </a:prstGeom>
+                  </pic:spPr>
+                </pic:pic>
+              </a:graphicData>
+            </a:graphic>
+          </wp:inline>
+        </w:drawing>
+      </w:r>
+    </w:p>
+    <w:p>
+      <w:r>
+        <w:t>E o erro não acontece mais, conforme o print abaixo:</w:t>
+      </w:r>
+    </w:p>
+    <w:p>
+      <w:pPr>
+        <w:rPr>
+          <w:u w:val="single"/>
+        </w:rPr>
+      </w:pPr>
+      <w:r>
+        <w:rPr>
+          <w:u w:val="single"/>
+        </w:rPr>
+        <w:lastRenderedPageBreak/>
+        <w:drawing>
+          <wp:inline distT="0" distB="0" distL="0" distR="0" wp14:anchorId="792A6A54" wp14:editId="4682AF26">
+            <wp:extent cx="5400040" cy="1306830"/>
+            <wp:effectExtent l="0" t="0" r="0" b="7620"/>
+            <wp:docPr id="1874486046" name="Imagem 1" descr="Interface gráfica do usuário, Texto, Aplicativo&#10;&#10;Descrição gerada automaticamente"/>
+            <wp:cNvGraphicFramePr>
+              <a:graphicFrameLocks xmlns:a="http://schemas.openxmlformats.org/drawingml/2006/main" noChangeAspect="1"/>
+            </wp:cNvGraphicFramePr>
+            <a:graphic xmlns:a="http://schemas.openxmlformats.org/drawingml/2006/main">
+              <a:graphicData uri="http://schemas.openxmlformats.org/drawingml/2006/picture">
+                <pic:pic xmlns:pic="http://schemas.openxmlformats.org/drawingml/2006/picture">
+                  <pic:nvPicPr>
+                    <pic:cNvPr id="1874486046" name="Imagem 1" descr="Interface gráfica do usuário, Texto, Aplicativo&#10;&#10;Descrição gerada automaticamente"/>
+                    <pic:cNvPicPr/>
+                  </pic:nvPicPr>
+                  <pic:blipFill>
+                    <a:blip r:embed="rId18"/>
+                    <a:stretch>
+                      <a:fillRect/>
+                    </a:stretch>
+                  </pic:blipFill>
+                  <pic:spPr>
+                    <a:xfrm>
+                      <a:off x="0" y="0"/>
+                      <a:ext cx="5400040" cy="1306830"/>
+                    </a:xfrm>
+                    <a:prstGeom prst="rect">
+                      <a:avLst/>
+                    </a:prstGeom>
+                  </pic:spPr>
+                </pic:pic>
+              </a:graphicData>
+            </a:graphic>
+          </wp:inline>
+        </w:drawing>
       </w:r>
     </w:p>
     <w:sectPr>
@@ -1789,7 +2075,6 @@
     <w:next w:val="Normal"/>
     <w:link w:val="Ttulo3Char"/>
     <w:uiPriority w:val="9"/>
-    <w:semiHidden/>
     <w:unhideWhenUsed/>
     <w:qFormat/>
     <w:rsid w:val="00BF372F"/>
@@ -1996,7 +2281,6 @@
     <w:basedOn w:val="Fontepargpadro"/>
     <w:link w:val="Ttulo3"/>
     <w:uiPriority w:val="9"/>
-    <w:semiHidden/>
     <w:rsid w:val="00BF372F"/>
     <w:rPr>
       <w:rFonts w:eastAsiaTheme="majorEastAsia" w:cstheme="majorBidi"/>

</xml_diff>